<commit_message>
fix updateUserFile/filename cause it is deleting the last upload
</commit_message>
<xml_diff>
--- a/templates/prebuilded/template_formulario_solicitud.docx
+++ b/templates/prebuilded/template_formulario_solicitud.docx
@@ -561,7 +561,17 @@
           <w:rFonts w:hint="default" w:ascii="Arial" w:hAnsi="Arial" w:cs="Arial"/>
           <w:lang w:val="en-US"/>
         </w:rPr>
-        <w:t>{period}</w:t>
+        <w:t>{service_period} {service_year</w:t>
+      </w:r>
+      <w:bookmarkStart w:id="1" w:name="_GoBack"/>
+      <w:bookmarkEnd w:id="1"/>
+      <w:r>
+        <w:rPr>
+          <w:rStyle w:val="20"/>
+          <w:rFonts w:hint="default" w:ascii="Arial" w:hAnsi="Arial" w:cs="Arial"/>
+          <w:lang w:val="en-US"/>
+        </w:rPr>
+        <w:t>}</w:t>
       </w:r>
       <w:r>
         <w:rPr>
@@ -590,20 +600,7 @@
           <w:szCs w:val="18"/>
           <w:lang w:val="en-US"/>
         </w:rPr>
-        <w:t>{service_sem</w:t>
-      </w:r>
-      <w:bookmarkStart w:id="1" w:name="_GoBack"/>
-      <w:bookmarkEnd w:id="1"/>
-      <w:r>
-        <w:rPr>
-          <w:rFonts w:hint="default" w:ascii="Arial" w:hAnsi="Arial" w:cs="Arial"/>
-          <w:b/>
-          <w:bCs/>
-          <w:sz w:val="18"/>
-          <w:szCs w:val="18"/>
-          <w:lang w:val="en-US"/>
-        </w:rPr>
-        <w:t>}</w:t>
+        <w:t>{service_sem}</w:t>
       </w:r>
     </w:p>
     <w:p>

</xml_diff>